<commit_message>
initial commit, Beispiele (in docs) liegen unter /resources
</commit_message>
<xml_diff>
--- a/resources/Beispiele-für-Qualitätsziele-short.docx
+++ b/resources/Beispiele-für-Qualitätsziele-short.docx
@@ -28,10 +28,15 @@
           <w:sz w:val="44"/>
           <w:szCs w:val="44"/>
         </w:rPr>
+        <w:t xml:space="preserve">  </w:t>
+      </w:r>
+      <w:r>
+        <w:rPr>
+          <w:sz w:val="44"/>
+          <w:szCs w:val="44"/>
+        </w:rPr>
         <w:t> </w:t>
       </w:r>
-      <w:bookmarkStart w:id="0" w:name="_GoBack"/>
-      <w:bookmarkEnd w:id="0"/>
       <w:r>
         <w:rPr>
           <w:sz w:val="44"/>
@@ -74,11 +79,11 @@
       <w:pPr>
         <w:pStyle w:val="berschrift2"/>
       </w:pPr>
-      <w:bookmarkStart w:id="1" w:name="Uber_die_Kategorien"/>
+      <w:bookmarkStart w:id="0" w:name="Uber_die_Kategorien"/>
       <w:r>
         <w:t>Über die Kategorien</w:t>
       </w:r>
-      <w:bookmarkEnd w:id="1"/>
+      <w:bookmarkEnd w:id="0"/>
     </w:p>
     <w:p>
       <w:pPr>
@@ -257,11 +262,11 @@
       <w:pPr>
         <w:pStyle w:val="berschrift2"/>
       </w:pPr>
-      <w:bookmarkStart w:id="2" w:name="Quellen"/>
+      <w:bookmarkStart w:id="1" w:name="Quellen"/>
       <w:r>
         <w:t>Quellen</w:t>
       </w:r>
-      <w:bookmarkEnd w:id="2"/>
+      <w:bookmarkEnd w:id="1"/>
     </w:p>
     <w:p>
       <w:pPr>
@@ -274,6 +279,7 @@
           <w:szCs w:val="24"/>
         </w:rPr>
       </w:pPr>
+      <w:bookmarkStart w:id="2" w:name="_GoBack"/>
       <w:r>
         <w:rPr>
           <w:sz w:val="24"/>
@@ -282,6 +288,7 @@
         <w:t>Die Ideen zu den hier aufgeführten Szenarien und Qualitätsanforderungen stammen aus unterschiedlichen Quellen und Projekten. Ich habe alle überarbeitet und weitgehend neutralisiert. Die Erklärungen von Qualitätsmerkmalen stammen teilweise aus DIN/ISO 9126.</w:t>
       </w:r>
     </w:p>
+    <w:bookmarkEnd w:id="2"/>
     <w:p>
       <w:pPr>
         <w:tabs>
@@ -35731,7 +35738,7 @@
         <w:rStyle w:val="Seitenzahl"/>
         <w:noProof/>
       </w:rPr>
-      <w:t>3</w:t>
+      <w:t>28</w:t>
     </w:r>
     <w:r>
       <w:rPr>

</xml_diff>